<commit_message>
homework1: update some data
Signed-off-by: mitchdz <mitch_dz@hotmail.com>
</commit_message>
<xml_diff>
--- a/hw1/homework1_deliverables.docx
+++ b/hw1/homework1_deliverables.docx
@@ -185,6 +185,7 @@
                 <w:rFonts w:cs="Times New Roman" w:ascii="Times New Roman" w:hAnsi="Times New Roman"/>
                 <w:b/>
               </w:rPr>
+              <w:t>mitchdz@email.arizona.edu</w:t>
             </w:r>
           </w:p>
         </w:tc>
@@ -239,6 +240,7 @@
                 <w:rFonts w:cs="Times New Roman" w:ascii="Times New Roman" w:hAnsi="Times New Roman"/>
                 <w:b/>
               </w:rPr>
+              <w:t>dvoytek@email.arizona.edu</w:t>
             </w:r>
           </w:p>
         </w:tc>
@@ -293,6 +295,7 @@
                 <w:rFonts w:cs="Times New Roman" w:ascii="Times New Roman" w:hAnsi="Times New Roman"/>
                 <w:b/>
               </w:rPr>
+              <w:t>asdaghpour@email.arizona.edu</w:t>
             </w:r>
           </w:p>
         </w:tc>
@@ -516,21 +519,21 @@
         <w:tblLook w:val="04a0" w:noVBand="1" w:noHBand="0" w:lastColumn="0" w:firstColumn="1" w:lastRow="0" w:firstRow="1"/>
       </w:tblPr>
       <w:tblGrid>
-        <w:gridCol w:w="1335"/>
+        <w:gridCol w:w="1334"/>
         <w:gridCol w:w="1213"/>
-        <w:gridCol w:w="1072"/>
-        <w:gridCol w:w="1150"/>
-        <w:gridCol w:w="990"/>
+        <w:gridCol w:w="1143"/>
+        <w:gridCol w:w="1078"/>
+        <w:gridCol w:w="989"/>
         <w:gridCol w:w="810"/>
         <w:gridCol w:w="1080"/>
-        <w:gridCol w:w="630"/>
-        <w:gridCol w:w="1260"/>
+        <w:gridCol w:w="629"/>
+        <w:gridCol w:w="1263"/>
       </w:tblGrid>
       <w:tr>
         <w:trPr/>
         <w:tc>
           <w:tcPr>
-            <w:tcW w:w="1335" w:type="dxa"/>
+            <w:tcW w:w="1334" w:type="dxa"/>
             <w:tcBorders/>
             <w:shd w:fill="auto" w:val="clear"/>
           </w:tcPr>
@@ -579,7 +582,7 @@
         </w:tc>
         <w:tc>
           <w:tcPr>
-            <w:tcW w:w="1072" w:type="dxa"/>
+            <w:tcW w:w="1143" w:type="dxa"/>
             <w:tcBorders/>
             <w:shd w:fill="auto" w:val="clear"/>
           </w:tcPr>
@@ -602,7 +605,7 @@
         </w:tc>
         <w:tc>
           <w:tcPr>
-            <w:tcW w:w="1150" w:type="dxa"/>
+            <w:tcW w:w="1078" w:type="dxa"/>
             <w:tcBorders/>
             <w:shd w:fill="auto" w:val="clear"/>
           </w:tcPr>
@@ -625,7 +628,7 @@
         </w:tc>
         <w:tc>
           <w:tcPr>
-            <w:tcW w:w="990" w:type="dxa"/>
+            <w:tcW w:w="989" w:type="dxa"/>
             <w:tcBorders/>
             <w:shd w:fill="auto" w:val="clear"/>
           </w:tcPr>
@@ -694,7 +697,7 @@
         </w:tc>
         <w:tc>
           <w:tcPr>
-            <w:tcW w:w="630" w:type="dxa"/>
+            <w:tcW w:w="629" w:type="dxa"/>
             <w:tcBorders/>
             <w:shd w:fill="auto" w:val="clear"/>
           </w:tcPr>
@@ -717,7 +720,7 @@
         </w:tc>
         <w:tc>
           <w:tcPr>
-            <w:tcW w:w="1260" w:type="dxa"/>
+            <w:tcW w:w="1263" w:type="dxa"/>
             <w:tcBorders/>
             <w:shd w:fill="auto" w:val="clear"/>
           </w:tcPr>
@@ -743,7 +746,7 @@
         <w:trPr/>
         <w:tc>
           <w:tcPr>
-            <w:tcW w:w="1335" w:type="dxa"/>
+            <w:tcW w:w="1334" w:type="dxa"/>
             <w:tcBorders/>
             <w:shd w:fill="auto" w:val="clear"/>
           </w:tcPr>
@@ -777,40 +780,62 @@
               <w:jc w:val="both"/>
               <w:rPr>
                 <w:rFonts w:ascii="Times New Roman" w:hAnsi="Times New Roman" w:cs="Times New Roman"/>
-              </w:rPr>
-            </w:pPr>
-            <w:r>
-              <w:rPr>
-                <w:rFonts w:cs="Times New Roman" w:ascii="Times New Roman" w:hAnsi="Times New Roman"/>
-              </w:rPr>
-            </w:r>
-          </w:p>
-        </w:tc>
-        <w:tc>
-          <w:tcPr>
-            <w:tcW w:w="1072" w:type="dxa"/>
-            <w:tcBorders/>
-            <w:shd w:fill="auto" w:val="clear"/>
-          </w:tcPr>
-          <w:p>
-            <w:pPr>
-              <w:pStyle w:val="Normal"/>
-              <w:spacing w:lineRule="auto" w:line="240" w:before="0" w:after="0"/>
-              <w:jc w:val="both"/>
-              <w:rPr>
-                <w:rFonts w:ascii="Times New Roman" w:hAnsi="Times New Roman" w:cs="Times New Roman"/>
-              </w:rPr>
-            </w:pPr>
-            <w:r>
-              <w:rPr>
-                <w:rFonts w:cs="Times New Roman" w:ascii="Times New Roman" w:hAnsi="Times New Roman"/>
-              </w:rPr>
-            </w:r>
-          </w:p>
-        </w:tc>
-        <w:tc>
-          <w:tcPr>
-            <w:tcW w:w="1150" w:type="dxa"/>
+                <w:b w:val="false"/>
+                <w:i w:val="false"/>
+                <w:caps w:val="false"/>
+                <w:smallCaps w:val="false"/>
+                <w:sz w:val="20"/>
+              </w:rPr>
+            </w:pPr>
+            <w:r>
+              <w:rPr>
+                <w:rFonts w:cs="Times New Roman" w:ascii="Times New Roman" w:hAnsi="Times New Roman"/>
+                <w:b w:val="false"/>
+                <w:i w:val="false"/>
+                <w:caps w:val="false"/>
+                <w:smallCaps w:val="false"/>
+                <w:sz w:val="20"/>
+              </w:rPr>
+              <w:t>10000003</w:t>
+            </w:r>
+          </w:p>
+        </w:tc>
+        <w:tc>
+          <w:tcPr>
+            <w:tcW w:w="1143" w:type="dxa"/>
+            <w:tcBorders/>
+            <w:shd w:fill="auto" w:val="clear"/>
+          </w:tcPr>
+          <w:p>
+            <w:pPr>
+              <w:pStyle w:val="Normal"/>
+              <w:spacing w:lineRule="auto" w:line="240" w:before="0" w:after="0"/>
+              <w:jc w:val="both"/>
+              <w:rPr>
+                <w:rFonts w:ascii="Times New Roman" w:hAnsi="Times New Roman" w:cs="Times New Roman"/>
+                <w:b w:val="false"/>
+                <w:i w:val="false"/>
+                <w:caps w:val="false"/>
+                <w:smallCaps w:val="false"/>
+                <w:sz w:val="20"/>
+              </w:rPr>
+            </w:pPr>
+            <w:r>
+              <w:rPr>
+                <w:rFonts w:cs="Times New Roman" w:ascii="Times New Roman" w:hAnsi="Times New Roman"/>
+                <w:b w:val="false"/>
+                <w:i w:val="false"/>
+                <w:caps w:val="false"/>
+                <w:smallCaps w:val="false"/>
+                <w:sz w:val="20"/>
+              </w:rPr>
+              <w:t>5562305</w:t>
+            </w:r>
+          </w:p>
+        </w:tc>
+        <w:tc>
+          <w:tcPr>
+            <w:tcW w:w="1078" w:type="dxa"/>
             <w:tcBorders/>
             <w:shd w:fill="auto" w:val="clear"/>
           </w:tcPr>
@@ -833,23 +858,32 @@
         </w:tc>
         <w:tc>
           <w:tcPr>
-            <w:tcW w:w="990" w:type="dxa"/>
-            <w:tcBorders/>
-            <w:shd w:fill="auto" w:val="clear"/>
-          </w:tcPr>
-          <w:p>
-            <w:pPr>
-              <w:pStyle w:val="Normal"/>
-              <w:spacing w:lineRule="auto" w:line="240" w:before="0" w:after="0"/>
-              <w:jc w:val="both"/>
-              <w:rPr>
-                <w:rFonts w:ascii="Times New Roman" w:hAnsi="Times New Roman" w:cs="Times New Roman"/>
-              </w:rPr>
-            </w:pPr>
-            <w:r>
-              <w:rPr>
-                <w:rFonts w:cs="Times New Roman" w:ascii="Times New Roman" w:hAnsi="Times New Roman"/>
-              </w:rPr>
+            <w:tcW w:w="989" w:type="dxa"/>
+            <w:tcBorders/>
+            <w:shd w:fill="auto" w:val="clear"/>
+          </w:tcPr>
+          <w:p>
+            <w:pPr>
+              <w:pStyle w:val="Normal"/>
+              <w:spacing w:lineRule="auto" w:line="240" w:before="0" w:after="0"/>
+              <w:jc w:val="both"/>
+              <w:rPr>
+                <w:rFonts w:ascii="Arial" w:hAnsi="Arial" w:cs="Times New Roman"/>
+                <w:i w:val="false"/>
+                <w:caps w:val="false"/>
+                <w:smallCaps w:val="false"/>
+                <w:sz w:val="20"/>
+              </w:rPr>
+            </w:pPr>
+            <w:r>
+              <w:rPr>
+                <w:rFonts w:cs="Times New Roman" w:ascii="Arial" w:hAnsi="Arial"/>
+                <w:i w:val="false"/>
+                <w:caps w:val="false"/>
+                <w:smallCaps w:val="false"/>
+                <w:sz w:val="20"/>
+              </w:rPr>
+              <w:t>12.25341632</w:t>
             </w:r>
           </w:p>
         </w:tc>
@@ -899,29 +933,29 @@
         </w:tc>
         <w:tc>
           <w:tcPr>
-            <w:tcW w:w="630" w:type="dxa"/>
-            <w:tcBorders/>
-            <w:shd w:fill="auto" w:val="clear"/>
-          </w:tcPr>
-          <w:p>
-            <w:pPr>
-              <w:pStyle w:val="Normal"/>
-              <w:spacing w:lineRule="auto" w:line="240" w:before="0" w:after="0"/>
-              <w:jc w:val="both"/>
-              <w:rPr>
-                <w:rFonts w:ascii="Times New Roman" w:hAnsi="Times New Roman" w:cs="Times New Roman"/>
-              </w:rPr>
-            </w:pPr>
-            <w:r>
-              <w:rPr>
-                <w:rFonts w:cs="Times New Roman" w:ascii="Times New Roman" w:hAnsi="Times New Roman"/>
-              </w:rPr>
-            </w:r>
-          </w:p>
-        </w:tc>
-        <w:tc>
-          <w:tcPr>
-            <w:tcW w:w="1260" w:type="dxa"/>
+            <w:tcW w:w="629" w:type="dxa"/>
+            <w:tcBorders/>
+            <w:shd w:fill="auto" w:val="clear"/>
+          </w:tcPr>
+          <w:p>
+            <w:pPr>
+              <w:pStyle w:val="Normal"/>
+              <w:spacing w:lineRule="auto" w:line="240" w:before="0" w:after="0"/>
+              <w:jc w:val="both"/>
+              <w:rPr>
+                <w:rFonts w:ascii="Times New Roman" w:hAnsi="Times New Roman" w:cs="Times New Roman"/>
+              </w:rPr>
+            </w:pPr>
+            <w:r>
+              <w:rPr>
+                <w:rFonts w:cs="Times New Roman" w:ascii="Times New Roman" w:hAnsi="Times New Roman"/>
+              </w:rPr>
+            </w:r>
+          </w:p>
+        </w:tc>
+        <w:tc>
+          <w:tcPr>
+            <w:tcW w:w="1263" w:type="dxa"/>
             <w:tcBorders/>
             <w:shd w:fill="auto" w:val="clear"/>
           </w:tcPr>
@@ -946,7 +980,7 @@
         <w:trPr/>
         <w:tc>
           <w:tcPr>
-            <w:tcW w:w="1335" w:type="dxa"/>
+            <w:tcW w:w="1334" w:type="dxa"/>
             <w:tcBorders/>
             <w:shd w:fill="auto" w:val="clear"/>
           </w:tcPr>
@@ -980,40 +1014,60 @@
               <w:jc w:val="both"/>
               <w:rPr>
                 <w:rFonts w:ascii="Times New Roman" w:hAnsi="Times New Roman" w:cs="Times New Roman"/>
-              </w:rPr>
-            </w:pPr>
-            <w:r>
-              <w:rPr>
-                <w:rFonts w:cs="Times New Roman" w:ascii="Times New Roman" w:hAnsi="Times New Roman"/>
-              </w:rPr>
-            </w:r>
-          </w:p>
-        </w:tc>
-        <w:tc>
-          <w:tcPr>
-            <w:tcW w:w="1072" w:type="dxa"/>
-            <w:tcBorders/>
-            <w:shd w:fill="auto" w:val="clear"/>
-          </w:tcPr>
-          <w:p>
-            <w:pPr>
-              <w:pStyle w:val="Normal"/>
-              <w:spacing w:lineRule="auto" w:line="240" w:before="0" w:after="0"/>
-              <w:jc w:val="both"/>
-              <w:rPr>
-                <w:rFonts w:ascii="Times New Roman" w:hAnsi="Times New Roman" w:cs="Times New Roman"/>
-              </w:rPr>
-            </w:pPr>
-            <w:r>
-              <w:rPr>
-                <w:rFonts w:cs="Times New Roman" w:ascii="Times New Roman" w:hAnsi="Times New Roman"/>
-              </w:rPr>
-            </w:r>
-          </w:p>
-        </w:tc>
-        <w:tc>
-          <w:tcPr>
-            <w:tcW w:w="1150" w:type="dxa"/>
+                <w:b w:val="false"/>
+                <w:i w:val="false"/>
+                <w:caps w:val="false"/>
+                <w:smallCaps w:val="false"/>
+                <w:sz w:val="20"/>
+              </w:rPr>
+            </w:pPr>
+            <w:r>
+              <w:rPr>
+                <w:rFonts w:cs="Times New Roman" w:ascii="Times New Roman" w:hAnsi="Times New Roman"/>
+                <w:b w:val="false"/>
+                <w:i w:val="false"/>
+                <w:caps w:val="false"/>
+                <w:smallCaps w:val="false"/>
+                <w:sz w:val="20"/>
+              </w:rPr>
+              <w:t>10000001</w:t>
+            </w:r>
+          </w:p>
+        </w:tc>
+        <w:tc>
+          <w:tcPr>
+            <w:tcW w:w="1143" w:type="dxa"/>
+            <w:tcBorders/>
+            <w:shd w:fill="auto" w:val="clear"/>
+          </w:tcPr>
+          <w:p>
+            <w:pPr>
+              <w:pStyle w:val="Normal"/>
+              <w:spacing w:lineRule="auto" w:line="240" w:before="0" w:after="0"/>
+              <w:jc w:val="both"/>
+              <w:rPr>
+                <w:rFonts w:ascii="Arial" w:hAnsi="Arial" w:cs="Times New Roman"/>
+                <w:i w:val="false"/>
+                <w:caps w:val="false"/>
+                <w:smallCaps w:val="false"/>
+                <w:sz w:val="20"/>
+              </w:rPr>
+            </w:pPr>
+            <w:r>
+              <w:rPr>
+                <w:rFonts w:cs="Times New Roman" w:ascii="Arial" w:hAnsi="Arial"/>
+                <w:i w:val="false"/>
+                <w:caps w:val="false"/>
+                <w:smallCaps w:val="false"/>
+                <w:sz w:val="20"/>
+              </w:rPr>
+              <w:t>5327135</w:t>
+            </w:r>
+          </w:p>
+        </w:tc>
+        <w:tc>
+          <w:tcPr>
+            <w:tcW w:w="1078" w:type="dxa"/>
             <w:tcBorders/>
             <w:shd w:fill="auto" w:val="clear"/>
           </w:tcPr>
@@ -1036,23 +1090,32 @@
         </w:tc>
         <w:tc>
           <w:tcPr>
-            <w:tcW w:w="990" w:type="dxa"/>
-            <w:tcBorders/>
-            <w:shd w:fill="auto" w:val="clear"/>
-          </w:tcPr>
-          <w:p>
-            <w:pPr>
-              <w:pStyle w:val="Normal"/>
-              <w:spacing w:lineRule="auto" w:line="240" w:before="0" w:after="0"/>
-              <w:jc w:val="both"/>
-              <w:rPr>
-                <w:rFonts w:ascii="Times New Roman" w:hAnsi="Times New Roman" w:cs="Times New Roman"/>
-              </w:rPr>
-            </w:pPr>
-            <w:r>
-              <w:rPr>
-                <w:rFonts w:cs="Times New Roman" w:ascii="Times New Roman" w:hAnsi="Times New Roman"/>
-              </w:rPr>
+            <w:tcW w:w="989" w:type="dxa"/>
+            <w:tcBorders/>
+            <w:shd w:fill="auto" w:val="clear"/>
+          </w:tcPr>
+          <w:p>
+            <w:pPr>
+              <w:pStyle w:val="Normal"/>
+              <w:spacing w:lineRule="auto" w:line="240" w:before="0" w:after="0"/>
+              <w:jc w:val="both"/>
+              <w:rPr>
+                <w:rFonts w:ascii="Arial" w:hAnsi="Arial" w:cs="Times New Roman"/>
+                <w:i w:val="false"/>
+                <w:caps w:val="false"/>
+                <w:smallCaps w:val="false"/>
+                <w:sz w:val="20"/>
+              </w:rPr>
+            </w:pPr>
+            <w:r>
+              <w:rPr>
+                <w:rFonts w:cs="Times New Roman" w:ascii="Arial" w:hAnsi="Arial"/>
+                <w:i w:val="false"/>
+                <w:caps w:val="false"/>
+                <w:smallCaps w:val="false"/>
+                <w:sz w:val="20"/>
+              </w:rPr>
+              <w:t>25.32921747</w:t>
             </w:r>
           </w:p>
         </w:tc>
@@ -1102,29 +1165,29 @@
         </w:tc>
         <w:tc>
           <w:tcPr>
-            <w:tcW w:w="630" w:type="dxa"/>
-            <w:tcBorders/>
-            <w:shd w:fill="auto" w:val="clear"/>
-          </w:tcPr>
-          <w:p>
-            <w:pPr>
-              <w:pStyle w:val="Normal"/>
-              <w:spacing w:lineRule="auto" w:line="240" w:before="0" w:after="0"/>
-              <w:jc w:val="both"/>
-              <w:rPr>
-                <w:rFonts w:ascii="Times New Roman" w:hAnsi="Times New Roman" w:cs="Times New Roman"/>
-              </w:rPr>
-            </w:pPr>
-            <w:r>
-              <w:rPr>
-                <w:rFonts w:cs="Times New Roman" w:ascii="Times New Roman" w:hAnsi="Times New Roman"/>
-              </w:rPr>
-            </w:r>
-          </w:p>
-        </w:tc>
-        <w:tc>
-          <w:tcPr>
-            <w:tcW w:w="1260" w:type="dxa"/>
+            <w:tcW w:w="629" w:type="dxa"/>
+            <w:tcBorders/>
+            <w:shd w:fill="auto" w:val="clear"/>
+          </w:tcPr>
+          <w:p>
+            <w:pPr>
+              <w:pStyle w:val="Normal"/>
+              <w:spacing w:lineRule="auto" w:line="240" w:before="0" w:after="0"/>
+              <w:jc w:val="both"/>
+              <w:rPr>
+                <w:rFonts w:ascii="Times New Roman" w:hAnsi="Times New Roman" w:cs="Times New Roman"/>
+              </w:rPr>
+            </w:pPr>
+            <w:r>
+              <w:rPr>
+                <w:rFonts w:cs="Times New Roman" w:ascii="Times New Roman" w:hAnsi="Times New Roman"/>
+              </w:rPr>
+            </w:r>
+          </w:p>
+        </w:tc>
+        <w:tc>
+          <w:tcPr>
+            <w:tcW w:w="1263" w:type="dxa"/>
             <w:tcBorders/>
             <w:shd w:fill="auto" w:val="clear"/>
           </w:tcPr>
@@ -1149,7 +1212,7 @@
         <w:trPr/>
         <w:tc>
           <w:tcPr>
-            <w:tcW w:w="1335" w:type="dxa"/>
+            <w:tcW w:w="1334" w:type="dxa"/>
             <w:tcBorders/>
             <w:shd w:fill="auto" w:val="clear"/>
           </w:tcPr>
@@ -1183,78 +1246,116 @@
               <w:jc w:val="both"/>
               <w:rPr>
                 <w:rFonts w:ascii="Times New Roman" w:hAnsi="Times New Roman" w:cs="Times New Roman"/>
-              </w:rPr>
-            </w:pPr>
-            <w:r>
-              <w:rPr>
-                <w:rFonts w:cs="Times New Roman" w:ascii="Times New Roman" w:hAnsi="Times New Roman"/>
-              </w:rPr>
-            </w:r>
-          </w:p>
-        </w:tc>
-        <w:tc>
-          <w:tcPr>
-            <w:tcW w:w="1072" w:type="dxa"/>
-            <w:tcBorders/>
-            <w:shd w:fill="auto" w:val="clear"/>
-          </w:tcPr>
-          <w:p>
-            <w:pPr>
-              <w:pStyle w:val="Normal"/>
-              <w:spacing w:lineRule="auto" w:line="240" w:before="0" w:after="0"/>
-              <w:jc w:val="both"/>
-              <w:rPr>
-                <w:rFonts w:ascii="Times New Roman" w:hAnsi="Times New Roman" w:cs="Times New Roman"/>
-              </w:rPr>
-            </w:pPr>
-            <w:r>
-              <w:rPr>
-                <w:rFonts w:cs="Times New Roman" w:ascii="Times New Roman" w:hAnsi="Times New Roman"/>
-              </w:rPr>
-            </w:r>
-          </w:p>
-        </w:tc>
-        <w:tc>
-          <w:tcPr>
-            <w:tcW w:w="1150" w:type="dxa"/>
-            <w:tcBorders/>
-            <w:shd w:fill="auto" w:val="clear"/>
-          </w:tcPr>
-          <w:p>
-            <w:pPr>
-              <w:pStyle w:val="Normal"/>
-              <w:spacing w:lineRule="auto" w:line="240" w:before="0" w:after="0"/>
-              <w:jc w:val="both"/>
-              <w:rPr>
-                <w:rFonts w:ascii="Times New Roman" w:hAnsi="Times New Roman" w:cs="Times New Roman"/>
-              </w:rPr>
-            </w:pPr>
-            <w:r>
-              <w:rPr>
-                <w:rFonts w:cs="Times New Roman" w:ascii="Times New Roman" w:hAnsi="Times New Roman"/>
-              </w:rPr>
-            </w:r>
-          </w:p>
-        </w:tc>
-        <w:tc>
-          <w:tcPr>
-            <w:tcW w:w="990" w:type="dxa"/>
-            <w:tcBorders/>
-            <w:shd w:fill="auto" w:val="clear"/>
-          </w:tcPr>
-          <w:p>
-            <w:pPr>
-              <w:pStyle w:val="Normal"/>
-              <w:spacing w:lineRule="auto" w:line="240" w:before="0" w:after="0"/>
-              <w:jc w:val="both"/>
-              <w:rPr>
-                <w:rFonts w:ascii="Times New Roman" w:hAnsi="Times New Roman" w:cs="Times New Roman"/>
-              </w:rPr>
-            </w:pPr>
-            <w:r>
-              <w:rPr>
-                <w:rFonts w:cs="Times New Roman" w:ascii="Times New Roman" w:hAnsi="Times New Roman"/>
-              </w:rPr>
+                <w:b w:val="false"/>
+                <w:i w:val="false"/>
+                <w:caps w:val="false"/>
+                <w:smallCaps w:val="false"/>
+                <w:sz w:val="20"/>
+              </w:rPr>
+            </w:pPr>
+            <w:r>
+              <w:rPr>
+                <w:rFonts w:cs="Times New Roman" w:ascii="Times New Roman" w:hAnsi="Times New Roman"/>
+                <w:b w:val="false"/>
+                <w:i w:val="false"/>
+                <w:caps w:val="false"/>
+                <w:smallCaps w:val="false"/>
+                <w:sz w:val="20"/>
+              </w:rPr>
+              <w:t>10000002</w:t>
+            </w:r>
+          </w:p>
+        </w:tc>
+        <w:tc>
+          <w:tcPr>
+            <w:tcW w:w="1143" w:type="dxa"/>
+            <w:tcBorders/>
+            <w:shd w:fill="auto" w:val="clear"/>
+          </w:tcPr>
+          <w:p>
+            <w:pPr>
+              <w:pStyle w:val="Normal"/>
+              <w:spacing w:lineRule="auto" w:line="240" w:before="0" w:after="0"/>
+              <w:jc w:val="both"/>
+              <w:rPr>
+                <w:rFonts w:ascii="Arial" w:hAnsi="Arial" w:cs="Times New Roman"/>
+                <w:i w:val="false"/>
+                <w:caps w:val="false"/>
+                <w:smallCaps w:val="false"/>
+                <w:sz w:val="20"/>
+              </w:rPr>
+            </w:pPr>
+            <w:r>
+              <w:rPr>
+                <w:rFonts w:cs="Times New Roman" w:ascii="Arial" w:hAnsi="Arial"/>
+                <w:i w:val="false"/>
+                <w:caps w:val="false"/>
+                <w:smallCaps w:val="false"/>
+                <w:sz w:val="20"/>
+              </w:rPr>
+              <w:t>8325401</w:t>
+            </w:r>
+          </w:p>
+        </w:tc>
+        <w:tc>
+          <w:tcPr>
+            <w:tcW w:w="1078" w:type="dxa"/>
+            <w:tcBorders/>
+            <w:shd w:fill="auto" w:val="clear"/>
+          </w:tcPr>
+          <w:p>
+            <w:pPr>
+              <w:pStyle w:val="Normal"/>
+              <w:spacing w:lineRule="auto" w:line="240" w:before="0" w:after="0"/>
+              <w:jc w:val="both"/>
+              <w:rPr>
+                <w:rFonts w:ascii="Arial" w:hAnsi="Arial" w:cs="Times New Roman"/>
+                <w:i w:val="false"/>
+                <w:caps w:val="false"/>
+                <w:smallCaps w:val="false"/>
+                <w:sz w:val="20"/>
+              </w:rPr>
+            </w:pPr>
+            <w:r>
+              <w:rPr>
+                <w:rFonts w:cs="Times New Roman" w:ascii="Arial" w:hAnsi="Arial"/>
+                <w:i w:val="false"/>
+                <w:caps w:val="false"/>
+                <w:smallCaps w:val="false"/>
+                <w:sz w:val="20"/>
+              </w:rPr>
+              <w:t>1.201144</w:t>
+            </w:r>
+          </w:p>
+        </w:tc>
+        <w:tc>
+          <w:tcPr>
+            <w:tcW w:w="989" w:type="dxa"/>
+            <w:tcBorders/>
+            <w:shd w:fill="auto" w:val="clear"/>
+          </w:tcPr>
+          <w:p>
+            <w:pPr>
+              <w:pStyle w:val="Normal"/>
+              <w:spacing w:lineRule="auto" w:line="240" w:before="0" w:after="0"/>
+              <w:jc w:val="both"/>
+              <w:rPr>
+                <w:rFonts w:ascii="Arial" w:hAnsi="Arial" w:cs="Times New Roman"/>
+                <w:i w:val="false"/>
+                <w:caps w:val="false"/>
+                <w:smallCaps w:val="false"/>
+                <w:sz w:val="20"/>
+              </w:rPr>
+            </w:pPr>
+            <w:r>
+              <w:rPr>
+                <w:rFonts w:cs="Times New Roman" w:ascii="Arial" w:hAnsi="Arial"/>
+                <w:i w:val="false"/>
+                <w:caps w:val="false"/>
+                <w:smallCaps w:val="false"/>
+                <w:sz w:val="20"/>
+              </w:rPr>
+              <w:t>20.74385585</w:t>
             </w:r>
           </w:p>
         </w:tc>
@@ -1304,29 +1405,29 @@
         </w:tc>
         <w:tc>
           <w:tcPr>
-            <w:tcW w:w="630" w:type="dxa"/>
-            <w:tcBorders/>
-            <w:shd w:fill="auto" w:val="clear"/>
-          </w:tcPr>
-          <w:p>
-            <w:pPr>
-              <w:pStyle w:val="Normal"/>
-              <w:spacing w:lineRule="auto" w:line="240" w:before="0" w:after="0"/>
-              <w:jc w:val="both"/>
-              <w:rPr>
-                <w:rFonts w:ascii="Times New Roman" w:hAnsi="Times New Roman" w:cs="Times New Roman"/>
-              </w:rPr>
-            </w:pPr>
-            <w:r>
-              <w:rPr>
-                <w:rFonts w:cs="Times New Roman" w:ascii="Times New Roman" w:hAnsi="Times New Roman"/>
-              </w:rPr>
-            </w:r>
-          </w:p>
-        </w:tc>
-        <w:tc>
-          <w:tcPr>
-            <w:tcW w:w="1260" w:type="dxa"/>
+            <w:tcW w:w="629" w:type="dxa"/>
+            <w:tcBorders/>
+            <w:shd w:fill="auto" w:val="clear"/>
+          </w:tcPr>
+          <w:p>
+            <w:pPr>
+              <w:pStyle w:val="Normal"/>
+              <w:spacing w:lineRule="auto" w:line="240" w:before="0" w:after="0"/>
+              <w:jc w:val="both"/>
+              <w:rPr>
+                <w:rFonts w:ascii="Times New Roman" w:hAnsi="Times New Roman" w:cs="Times New Roman"/>
+              </w:rPr>
+            </w:pPr>
+            <w:r>
+              <w:rPr>
+                <w:rFonts w:cs="Times New Roman" w:ascii="Times New Roman" w:hAnsi="Times New Roman"/>
+              </w:rPr>
+            </w:r>
+          </w:p>
+        </w:tc>
+        <w:tc>
+          <w:tcPr>
+            <w:tcW w:w="1263" w:type="dxa"/>
             <w:tcBorders/>
             <w:shd w:fill="auto" w:val="clear"/>
           </w:tcPr>
@@ -1351,7 +1452,7 @@
         <w:trPr/>
         <w:tc>
           <w:tcPr>
-            <w:tcW w:w="1335" w:type="dxa"/>
+            <w:tcW w:w="1334" w:type="dxa"/>
             <w:tcBorders/>
             <w:shd w:fill="auto" w:val="clear"/>
           </w:tcPr>
@@ -1385,78 +1486,116 @@
               <w:jc w:val="both"/>
               <w:rPr>
                 <w:rFonts w:ascii="Times New Roman" w:hAnsi="Times New Roman" w:cs="Times New Roman"/>
-              </w:rPr>
-            </w:pPr>
-            <w:r>
-              <w:rPr>
-                <w:rFonts w:cs="Times New Roman" w:ascii="Times New Roman" w:hAnsi="Times New Roman"/>
-              </w:rPr>
-            </w:r>
-          </w:p>
-        </w:tc>
-        <w:tc>
-          <w:tcPr>
-            <w:tcW w:w="1072" w:type="dxa"/>
-            <w:tcBorders/>
-            <w:shd w:fill="auto" w:val="clear"/>
-          </w:tcPr>
-          <w:p>
-            <w:pPr>
-              <w:pStyle w:val="Normal"/>
-              <w:spacing w:lineRule="auto" w:line="240" w:before="0" w:after="0"/>
-              <w:jc w:val="both"/>
-              <w:rPr>
-                <w:rFonts w:ascii="Times New Roman" w:hAnsi="Times New Roman" w:cs="Times New Roman"/>
-              </w:rPr>
-            </w:pPr>
-            <w:r>
-              <w:rPr>
-                <w:rFonts w:cs="Times New Roman" w:ascii="Times New Roman" w:hAnsi="Times New Roman"/>
-              </w:rPr>
-            </w:r>
-          </w:p>
-        </w:tc>
-        <w:tc>
-          <w:tcPr>
-            <w:tcW w:w="1150" w:type="dxa"/>
-            <w:tcBorders/>
-            <w:shd w:fill="auto" w:val="clear"/>
-          </w:tcPr>
-          <w:p>
-            <w:pPr>
-              <w:pStyle w:val="Normal"/>
-              <w:spacing w:lineRule="auto" w:line="240" w:before="0" w:after="0"/>
-              <w:jc w:val="both"/>
-              <w:rPr>
-                <w:rFonts w:ascii="Times New Roman" w:hAnsi="Times New Roman" w:cs="Times New Roman"/>
-              </w:rPr>
-            </w:pPr>
-            <w:r>
-              <w:rPr>
-                <w:rFonts w:cs="Times New Roman" w:ascii="Times New Roman" w:hAnsi="Times New Roman"/>
-              </w:rPr>
-            </w:r>
-          </w:p>
-        </w:tc>
-        <w:tc>
-          <w:tcPr>
-            <w:tcW w:w="990" w:type="dxa"/>
-            <w:tcBorders/>
-            <w:shd w:fill="auto" w:val="clear"/>
-          </w:tcPr>
-          <w:p>
-            <w:pPr>
-              <w:pStyle w:val="Normal"/>
-              <w:spacing w:lineRule="auto" w:line="240" w:before="0" w:after="0"/>
-              <w:jc w:val="both"/>
-              <w:rPr>
-                <w:rFonts w:ascii="Times New Roman" w:hAnsi="Times New Roman" w:cs="Times New Roman"/>
-              </w:rPr>
-            </w:pPr>
-            <w:r>
-              <w:rPr>
-                <w:rFonts w:cs="Times New Roman" w:ascii="Times New Roman" w:hAnsi="Times New Roman"/>
-              </w:rPr>
+                <w:b w:val="false"/>
+                <w:i w:val="false"/>
+                <w:caps w:val="false"/>
+                <w:smallCaps w:val="false"/>
+                <w:sz w:val="20"/>
+              </w:rPr>
+            </w:pPr>
+            <w:r>
+              <w:rPr>
+                <w:rFonts w:cs="Times New Roman" w:ascii="Times New Roman" w:hAnsi="Times New Roman"/>
+                <w:b w:val="false"/>
+                <w:i w:val="false"/>
+                <w:caps w:val="false"/>
+                <w:smallCaps w:val="false"/>
+                <w:sz w:val="20"/>
+              </w:rPr>
+              <w:t>10000001</w:t>
+            </w:r>
+          </w:p>
+        </w:tc>
+        <w:tc>
+          <w:tcPr>
+            <w:tcW w:w="1143" w:type="dxa"/>
+            <w:tcBorders/>
+            <w:shd w:fill="auto" w:val="clear"/>
+          </w:tcPr>
+          <w:p>
+            <w:pPr>
+              <w:pStyle w:val="Normal"/>
+              <w:spacing w:lineRule="auto" w:line="240" w:before="0" w:after="0"/>
+              <w:jc w:val="both"/>
+              <w:rPr>
+                <w:rFonts w:ascii="Arial" w:hAnsi="Arial" w:cs="Times New Roman"/>
+                <w:i w:val="false"/>
+                <w:caps w:val="false"/>
+                <w:smallCaps w:val="false"/>
+                <w:sz w:val="20"/>
+              </w:rPr>
+            </w:pPr>
+            <w:r>
+              <w:rPr>
+                <w:rFonts w:cs="Times New Roman" w:ascii="Arial" w:hAnsi="Arial"/>
+                <w:i w:val="false"/>
+                <w:caps w:val="false"/>
+                <w:smallCaps w:val="false"/>
+                <w:sz w:val="20"/>
+              </w:rPr>
+              <w:t>7240997</w:t>
+            </w:r>
+          </w:p>
+        </w:tc>
+        <w:tc>
+          <w:tcPr>
+            <w:tcW w:w="1078" w:type="dxa"/>
+            <w:tcBorders/>
+            <w:shd w:fill="auto" w:val="clear"/>
+          </w:tcPr>
+          <w:p>
+            <w:pPr>
+              <w:pStyle w:val="Normal"/>
+              <w:spacing w:lineRule="auto" w:line="240" w:before="0" w:after="0"/>
+              <w:jc w:val="both"/>
+              <w:rPr>
+                <w:rFonts w:ascii="Arial" w:hAnsi="Arial" w:cs="Times New Roman"/>
+                <w:i w:val="false"/>
+                <w:caps w:val="false"/>
+                <w:smallCaps w:val="false"/>
+                <w:sz w:val="20"/>
+              </w:rPr>
+            </w:pPr>
+            <w:r>
+              <w:rPr>
+                <w:rFonts w:cs="Times New Roman" w:ascii="Arial" w:hAnsi="Arial"/>
+                <w:i w:val="false"/>
+                <w:caps w:val="false"/>
+                <w:smallCaps w:val="false"/>
+                <w:sz w:val="20"/>
+              </w:rPr>
+              <w:t>1.381025</w:t>
+            </w:r>
+          </w:p>
+        </w:tc>
+        <w:tc>
+          <w:tcPr>
+            <w:tcW w:w="989" w:type="dxa"/>
+            <w:tcBorders/>
+            <w:shd w:fill="auto" w:val="clear"/>
+          </w:tcPr>
+          <w:p>
+            <w:pPr>
+              <w:pStyle w:val="Normal"/>
+              <w:spacing w:lineRule="auto" w:line="240" w:before="0" w:after="0"/>
+              <w:jc w:val="both"/>
+              <w:rPr>
+                <w:rFonts w:ascii="Arial" w:hAnsi="Arial" w:cs="Times New Roman"/>
+                <w:i w:val="false"/>
+                <w:caps w:val="false"/>
+                <w:smallCaps w:val="false"/>
+                <w:sz w:val="20"/>
+              </w:rPr>
+            </w:pPr>
+            <w:r>
+              <w:rPr>
+                <w:rFonts w:cs="Times New Roman" w:ascii="Arial" w:hAnsi="Arial"/>
+                <w:i w:val="false"/>
+                <w:caps w:val="false"/>
+                <w:smallCaps w:val="false"/>
+                <w:sz w:val="20"/>
+              </w:rPr>
+              <w:t>22.61846774</w:t>
             </w:r>
           </w:p>
         </w:tc>
@@ -1506,29 +1645,29 @@
         </w:tc>
         <w:tc>
           <w:tcPr>
-            <w:tcW w:w="630" w:type="dxa"/>
-            <w:tcBorders/>
-            <w:shd w:fill="auto" w:val="clear"/>
-          </w:tcPr>
-          <w:p>
-            <w:pPr>
-              <w:pStyle w:val="Normal"/>
-              <w:spacing w:lineRule="auto" w:line="240" w:before="0" w:after="0"/>
-              <w:jc w:val="both"/>
-              <w:rPr>
-                <w:rFonts w:ascii="Times New Roman" w:hAnsi="Times New Roman" w:cs="Times New Roman"/>
-              </w:rPr>
-            </w:pPr>
-            <w:r>
-              <w:rPr>
-                <w:rFonts w:cs="Times New Roman" w:ascii="Times New Roman" w:hAnsi="Times New Roman"/>
-              </w:rPr>
-            </w:r>
-          </w:p>
-        </w:tc>
-        <w:tc>
-          <w:tcPr>
-            <w:tcW w:w="1260" w:type="dxa"/>
+            <w:tcW w:w="629" w:type="dxa"/>
+            <w:tcBorders/>
+            <w:shd w:fill="auto" w:val="clear"/>
+          </w:tcPr>
+          <w:p>
+            <w:pPr>
+              <w:pStyle w:val="Normal"/>
+              <w:spacing w:lineRule="auto" w:line="240" w:before="0" w:after="0"/>
+              <w:jc w:val="both"/>
+              <w:rPr>
+                <w:rFonts w:ascii="Times New Roman" w:hAnsi="Times New Roman" w:cs="Times New Roman"/>
+              </w:rPr>
+            </w:pPr>
+            <w:r>
+              <w:rPr>
+                <w:rFonts w:cs="Times New Roman" w:ascii="Times New Roman" w:hAnsi="Times New Roman"/>
+              </w:rPr>
+            </w:r>
+          </w:p>
+        </w:tc>
+        <w:tc>
+          <w:tcPr>
+            <w:tcW w:w="1263" w:type="dxa"/>
             <w:tcBorders/>
             <w:shd w:fill="auto" w:val="clear"/>
           </w:tcPr>
@@ -1553,7 +1692,7 @@
         <w:trPr/>
         <w:tc>
           <w:tcPr>
-            <w:tcW w:w="1335" w:type="dxa"/>
+            <w:tcW w:w="1334" w:type="dxa"/>
             <w:tcBorders/>
             <w:shd w:fill="auto" w:val="clear"/>
           </w:tcPr>
@@ -1587,78 +1726,116 @@
               <w:jc w:val="both"/>
               <w:rPr>
                 <w:rFonts w:ascii="Times New Roman" w:hAnsi="Times New Roman" w:cs="Times New Roman"/>
-              </w:rPr>
-            </w:pPr>
-            <w:r>
-              <w:rPr>
-                <w:rFonts w:cs="Times New Roman" w:ascii="Times New Roman" w:hAnsi="Times New Roman"/>
-              </w:rPr>
-            </w:r>
-          </w:p>
-        </w:tc>
-        <w:tc>
-          <w:tcPr>
-            <w:tcW w:w="1072" w:type="dxa"/>
-            <w:tcBorders/>
-            <w:shd w:fill="auto" w:val="clear"/>
-          </w:tcPr>
-          <w:p>
-            <w:pPr>
-              <w:pStyle w:val="Normal"/>
-              <w:spacing w:lineRule="auto" w:line="240" w:before="0" w:after="0"/>
-              <w:jc w:val="both"/>
-              <w:rPr>
-                <w:rFonts w:ascii="Times New Roman" w:hAnsi="Times New Roman" w:cs="Times New Roman"/>
-              </w:rPr>
-            </w:pPr>
-            <w:r>
-              <w:rPr>
-                <w:rFonts w:cs="Times New Roman" w:ascii="Times New Roman" w:hAnsi="Times New Roman"/>
-              </w:rPr>
-            </w:r>
-          </w:p>
-        </w:tc>
-        <w:tc>
-          <w:tcPr>
-            <w:tcW w:w="1150" w:type="dxa"/>
-            <w:tcBorders/>
-            <w:shd w:fill="auto" w:val="clear"/>
-          </w:tcPr>
-          <w:p>
-            <w:pPr>
-              <w:pStyle w:val="Normal"/>
-              <w:spacing w:lineRule="auto" w:line="240" w:before="0" w:after="0"/>
-              <w:jc w:val="both"/>
-              <w:rPr>
-                <w:rFonts w:ascii="Times New Roman" w:hAnsi="Times New Roman" w:cs="Times New Roman"/>
-              </w:rPr>
-            </w:pPr>
-            <w:r>
-              <w:rPr>
-                <w:rFonts w:cs="Times New Roman" w:ascii="Times New Roman" w:hAnsi="Times New Roman"/>
-              </w:rPr>
-            </w:r>
-          </w:p>
-        </w:tc>
-        <w:tc>
-          <w:tcPr>
-            <w:tcW w:w="990" w:type="dxa"/>
-            <w:tcBorders/>
-            <w:shd w:fill="auto" w:val="clear"/>
-          </w:tcPr>
-          <w:p>
-            <w:pPr>
-              <w:pStyle w:val="Normal"/>
-              <w:spacing w:lineRule="auto" w:line="240" w:before="0" w:after="0"/>
-              <w:jc w:val="both"/>
-              <w:rPr>
-                <w:rFonts w:ascii="Times New Roman" w:hAnsi="Times New Roman" w:cs="Times New Roman"/>
-              </w:rPr>
-            </w:pPr>
-            <w:r>
-              <w:rPr>
-                <w:rFonts w:cs="Times New Roman" w:ascii="Times New Roman" w:hAnsi="Times New Roman"/>
-              </w:rPr>
+                <w:b w:val="false"/>
+                <w:i w:val="false"/>
+                <w:caps w:val="false"/>
+                <w:smallCaps w:val="false"/>
+                <w:sz w:val="20"/>
+              </w:rPr>
+            </w:pPr>
+            <w:r>
+              <w:rPr>
+                <w:rFonts w:cs="Times New Roman" w:ascii="Times New Roman" w:hAnsi="Times New Roman"/>
+                <w:b w:val="false"/>
+                <w:i w:val="false"/>
+                <w:caps w:val="false"/>
+                <w:smallCaps w:val="false"/>
+                <w:sz w:val="20"/>
+              </w:rPr>
+              <w:t>10000000</w:t>
+            </w:r>
+          </w:p>
+        </w:tc>
+        <w:tc>
+          <w:tcPr>
+            <w:tcW w:w="1143" w:type="dxa"/>
+            <w:tcBorders/>
+            <w:shd w:fill="auto" w:val="clear"/>
+          </w:tcPr>
+          <w:p>
+            <w:pPr>
+              <w:pStyle w:val="Normal"/>
+              <w:spacing w:lineRule="auto" w:line="240" w:before="0" w:after="0"/>
+              <w:jc w:val="both"/>
+              <w:rPr>
+                <w:rFonts w:ascii="Arial" w:hAnsi="Arial" w:cs="Times New Roman"/>
+                <w:i w:val="false"/>
+                <w:caps w:val="false"/>
+                <w:smallCaps w:val="false"/>
+                <w:sz w:val="20"/>
+              </w:rPr>
+            </w:pPr>
+            <w:r>
+              <w:rPr>
+                <w:rFonts w:cs="Times New Roman" w:ascii="Arial" w:hAnsi="Arial"/>
+                <w:i w:val="false"/>
+                <w:caps w:val="false"/>
+                <w:smallCaps w:val="false"/>
+                <w:sz w:val="20"/>
+              </w:rPr>
+              <w:t>12010380</w:t>
+            </w:r>
+          </w:p>
+        </w:tc>
+        <w:tc>
+          <w:tcPr>
+            <w:tcW w:w="1078" w:type="dxa"/>
+            <w:tcBorders/>
+            <w:shd w:fill="auto" w:val="clear"/>
+          </w:tcPr>
+          <w:p>
+            <w:pPr>
+              <w:pStyle w:val="Normal"/>
+              <w:spacing w:lineRule="auto" w:line="240" w:before="0" w:after="0"/>
+              <w:jc w:val="both"/>
+              <w:rPr>
+                <w:rFonts w:ascii="Arial" w:hAnsi="Arial" w:cs="Times New Roman"/>
+                <w:i w:val="false"/>
+                <w:caps w:val="false"/>
+                <w:smallCaps w:val="false"/>
+                <w:sz w:val="20"/>
+              </w:rPr>
+            </w:pPr>
+            <w:r>
+              <w:rPr>
+                <w:rFonts w:cs="Times New Roman" w:ascii="Arial" w:hAnsi="Arial"/>
+                <w:i w:val="false"/>
+                <w:caps w:val="false"/>
+                <w:smallCaps w:val="false"/>
+                <w:sz w:val="20"/>
+              </w:rPr>
+              <w:t>0.832613</w:t>
+            </w:r>
+          </w:p>
+        </w:tc>
+        <w:tc>
+          <w:tcPr>
+            <w:tcW w:w="989" w:type="dxa"/>
+            <w:tcBorders/>
+            <w:shd w:fill="auto" w:val="clear"/>
+          </w:tcPr>
+          <w:p>
+            <w:pPr>
+              <w:pStyle w:val="Normal"/>
+              <w:spacing w:lineRule="auto" w:line="240" w:before="0" w:after="0"/>
+              <w:jc w:val="both"/>
+              <w:rPr>
+                <w:rFonts w:ascii="Arial" w:hAnsi="Arial" w:cs="Times New Roman"/>
+                <w:i w:val="false"/>
+                <w:caps w:val="false"/>
+                <w:smallCaps w:val="false"/>
+                <w:sz w:val="20"/>
+              </w:rPr>
+            </w:pPr>
+            <w:r>
+              <w:rPr>
+                <w:rFonts w:cs="Times New Roman" w:ascii="Arial" w:hAnsi="Arial"/>
+                <w:i w:val="false"/>
+                <w:caps w:val="false"/>
+                <w:smallCaps w:val="false"/>
+                <w:sz w:val="20"/>
+              </w:rPr>
+              <w:t>22.91815</w:t>
             </w:r>
           </w:p>
         </w:tc>
@@ -1708,29 +1885,29 @@
         </w:tc>
         <w:tc>
           <w:tcPr>
-            <w:tcW w:w="630" w:type="dxa"/>
-            <w:tcBorders/>
-            <w:shd w:fill="auto" w:val="clear"/>
-          </w:tcPr>
-          <w:p>
-            <w:pPr>
-              <w:pStyle w:val="Normal"/>
-              <w:spacing w:lineRule="auto" w:line="240" w:before="0" w:after="0"/>
-              <w:jc w:val="both"/>
-              <w:rPr>
-                <w:rFonts w:ascii="Times New Roman" w:hAnsi="Times New Roman" w:cs="Times New Roman"/>
-              </w:rPr>
-            </w:pPr>
-            <w:r>
-              <w:rPr>
-                <w:rFonts w:cs="Times New Roman" w:ascii="Times New Roman" w:hAnsi="Times New Roman"/>
-              </w:rPr>
-            </w:r>
-          </w:p>
-        </w:tc>
-        <w:tc>
-          <w:tcPr>
-            <w:tcW w:w="1260" w:type="dxa"/>
+            <w:tcW w:w="629" w:type="dxa"/>
+            <w:tcBorders/>
+            <w:shd w:fill="auto" w:val="clear"/>
+          </w:tcPr>
+          <w:p>
+            <w:pPr>
+              <w:pStyle w:val="Normal"/>
+              <w:spacing w:lineRule="auto" w:line="240" w:before="0" w:after="0"/>
+              <w:jc w:val="both"/>
+              <w:rPr>
+                <w:rFonts w:ascii="Times New Roman" w:hAnsi="Times New Roman" w:cs="Times New Roman"/>
+              </w:rPr>
+            </w:pPr>
+            <w:r>
+              <w:rPr>
+                <w:rFonts w:cs="Times New Roman" w:ascii="Times New Roman" w:hAnsi="Times New Roman"/>
+              </w:rPr>
+            </w:r>
+          </w:p>
+        </w:tc>
+        <w:tc>
+          <w:tcPr>
+            <w:tcW w:w="1263" w:type="dxa"/>
             <w:tcBorders/>
             <w:shd w:fill="auto" w:val="clear"/>
           </w:tcPr>
@@ -2870,17 +3047,17 @@
         <w:tblLook w:val="04a0" w:noVBand="1" w:noHBand="0" w:lastColumn="0" w:firstColumn="1" w:lastRow="0" w:firstRow="1"/>
       </w:tblPr>
       <w:tblGrid>
-        <w:gridCol w:w="1609"/>
+        <w:gridCol w:w="1608"/>
         <w:gridCol w:w="1169"/>
         <w:gridCol w:w="1050"/>
         <w:gridCol w:w="913"/>
-        <w:gridCol w:w="914"/>
+        <w:gridCol w:w="915"/>
       </w:tblGrid>
       <w:tr>
         <w:trPr/>
         <w:tc>
           <w:tcPr>
-            <w:tcW w:w="1609" w:type="dxa"/>
+            <w:tcW w:w="1608" w:type="dxa"/>
             <w:tcBorders/>
             <w:shd w:fill="auto" w:val="clear"/>
           </w:tcPr>
@@ -2975,7 +3152,7 @@
         </w:tc>
         <w:tc>
           <w:tcPr>
-            <w:tcW w:w="914" w:type="dxa"/>
+            <w:tcW w:w="915" w:type="dxa"/>
             <w:tcBorders/>
             <w:shd w:fill="auto" w:val="clear"/>
           </w:tcPr>
@@ -3001,7 +3178,7 @@
         <w:trPr/>
         <w:tc>
           <w:tcPr>
-            <w:tcW w:w="1609" w:type="dxa"/>
+            <w:tcW w:w="1608" w:type="dxa"/>
             <w:tcBorders/>
             <w:shd w:fill="auto" w:val="clear"/>
           </w:tcPr>
@@ -3090,7 +3267,7 @@
         </w:tc>
         <w:tc>
           <w:tcPr>
-            <w:tcW w:w="914" w:type="dxa"/>
+            <w:tcW w:w="915" w:type="dxa"/>
             <w:tcBorders/>
             <w:shd w:fill="auto" w:val="clear"/>
           </w:tcPr>
@@ -3115,7 +3292,7 @@
         <w:trPr/>
         <w:tc>
           <w:tcPr>
-            <w:tcW w:w="1609" w:type="dxa"/>
+            <w:tcW w:w="1608" w:type="dxa"/>
             <w:tcBorders/>
             <w:shd w:fill="auto" w:val="clear"/>
           </w:tcPr>
@@ -3204,7 +3381,7 @@
         </w:tc>
         <w:tc>
           <w:tcPr>
-            <w:tcW w:w="914" w:type="dxa"/>
+            <w:tcW w:w="915" w:type="dxa"/>
             <w:tcBorders/>
             <w:shd w:fill="auto" w:val="clear"/>
           </w:tcPr>
@@ -3229,7 +3406,7 @@
         <w:trPr/>
         <w:tc>
           <w:tcPr>
-            <w:tcW w:w="1609" w:type="dxa"/>
+            <w:tcW w:w="1608" w:type="dxa"/>
             <w:tcBorders/>
             <w:shd w:fill="auto" w:val="clear"/>
           </w:tcPr>
@@ -3318,7 +3495,7 @@
         </w:tc>
         <w:tc>
           <w:tcPr>
-            <w:tcW w:w="914" w:type="dxa"/>
+            <w:tcW w:w="915" w:type="dxa"/>
             <w:tcBorders/>
             <w:shd w:fill="auto" w:val="clear"/>
           </w:tcPr>
@@ -3343,7 +3520,7 @@
         <w:trPr/>
         <w:tc>
           <w:tcPr>
-            <w:tcW w:w="1609" w:type="dxa"/>
+            <w:tcW w:w="1608" w:type="dxa"/>
             <w:tcBorders/>
             <w:shd w:fill="auto" w:val="clear"/>
           </w:tcPr>
@@ -3432,7 +3609,7 @@
         </w:tc>
         <w:tc>
           <w:tcPr>
-            <w:tcW w:w="914" w:type="dxa"/>
+            <w:tcW w:w="915" w:type="dxa"/>
             <w:tcBorders/>
             <w:shd w:fill="auto" w:val="clear"/>
           </w:tcPr>
@@ -3457,7 +3634,7 @@
         <w:trPr/>
         <w:tc>
           <w:tcPr>
-            <w:tcW w:w="1609" w:type="dxa"/>
+            <w:tcW w:w="1608" w:type="dxa"/>
             <w:tcBorders/>
             <w:shd w:fill="auto" w:val="clear"/>
           </w:tcPr>
@@ -3546,7 +3723,7 @@
         </w:tc>
         <w:tc>
           <w:tcPr>
-            <w:tcW w:w="914" w:type="dxa"/>
+            <w:tcW w:w="915" w:type="dxa"/>
             <w:tcBorders/>
             <w:shd w:fill="auto" w:val="clear"/>
           </w:tcPr>
@@ -3571,7 +3748,7 @@
         <w:trPr/>
         <w:tc>
           <w:tcPr>
-            <w:tcW w:w="1609" w:type="dxa"/>
+            <w:tcW w:w="1608" w:type="dxa"/>
             <w:tcBorders/>
             <w:shd w:fill="auto" w:val="clear"/>
           </w:tcPr>
@@ -3663,7 +3840,7 @@
         </w:tc>
         <w:tc>
           <w:tcPr>
-            <w:tcW w:w="914" w:type="dxa"/>
+            <w:tcW w:w="915" w:type="dxa"/>
             <w:tcBorders/>
             <w:shd w:fill="auto" w:val="clear"/>
           </w:tcPr>
@@ -4128,20 +4305,20 @@
         <w:tblLook w:val="04a0" w:noVBand="1" w:noHBand="0" w:lastColumn="0" w:firstColumn="1" w:lastRow="0" w:firstRow="1"/>
       </w:tblPr>
       <w:tblGrid>
-        <w:gridCol w:w="1609"/>
+        <w:gridCol w:w="1608"/>
         <w:gridCol w:w="837"/>
         <w:gridCol w:w="1191"/>
-        <w:gridCol w:w="1181"/>
-        <w:gridCol w:w="1390"/>
+        <w:gridCol w:w="1180"/>
+        <w:gridCol w:w="1391"/>
         <w:gridCol w:w="1238"/>
         <w:gridCol w:w="1124"/>
-        <w:gridCol w:w="1503"/>
+        <w:gridCol w:w="1504"/>
       </w:tblGrid>
       <w:tr>
         <w:trPr/>
         <w:tc>
           <w:tcPr>
-            <w:tcW w:w="1609" w:type="dxa"/>
+            <w:tcW w:w="1608" w:type="dxa"/>
             <w:tcBorders/>
             <w:shd w:fill="auto" w:val="clear"/>
           </w:tcPr>
@@ -4213,7 +4390,7 @@
         </w:tc>
         <w:tc>
           <w:tcPr>
-            <w:tcW w:w="1181" w:type="dxa"/>
+            <w:tcW w:w="1180" w:type="dxa"/>
             <w:tcBorders/>
             <w:shd w:fill="auto" w:val="clear"/>
           </w:tcPr>
@@ -4236,7 +4413,7 @@
         </w:tc>
         <w:tc>
           <w:tcPr>
-            <w:tcW w:w="1390" w:type="dxa"/>
+            <w:tcW w:w="1391" w:type="dxa"/>
             <w:tcBorders/>
             <w:shd w:fill="auto" w:val="clear"/>
           </w:tcPr>
@@ -4305,7 +4482,7 @@
         </w:tc>
         <w:tc>
           <w:tcPr>
-            <w:tcW w:w="1503" w:type="dxa"/>
+            <w:tcW w:w="1504" w:type="dxa"/>
             <w:tcBorders/>
             <w:shd w:fill="auto" w:val="clear"/>
           </w:tcPr>
@@ -4331,7 +4508,7 @@
         <w:trPr/>
         <w:tc>
           <w:tcPr>
-            <w:tcW w:w="1609" w:type="dxa"/>
+            <w:tcW w:w="1608" w:type="dxa"/>
             <w:tcBorders/>
             <w:shd w:fill="auto" w:val="clear"/>
           </w:tcPr>
@@ -4398,29 +4575,29 @@
         </w:tc>
         <w:tc>
           <w:tcPr>
-            <w:tcW w:w="1181" w:type="dxa"/>
-            <w:tcBorders/>
-            <w:shd w:fill="auto" w:val="clear"/>
-          </w:tcPr>
-          <w:p>
-            <w:pPr>
-              <w:pStyle w:val="Normal"/>
-              <w:spacing w:lineRule="auto" w:line="240" w:before="0" w:after="0"/>
-              <w:jc w:val="both"/>
-              <w:rPr>
-                <w:rFonts w:ascii="Times New Roman" w:hAnsi="Times New Roman" w:cs="Times New Roman"/>
-              </w:rPr>
-            </w:pPr>
-            <w:r>
-              <w:rPr>
-                <w:rFonts w:cs="Times New Roman" w:ascii="Times New Roman" w:hAnsi="Times New Roman"/>
-              </w:rPr>
-            </w:r>
-          </w:p>
-        </w:tc>
-        <w:tc>
-          <w:tcPr>
-            <w:tcW w:w="1390" w:type="dxa"/>
+            <w:tcW w:w="1180" w:type="dxa"/>
+            <w:tcBorders/>
+            <w:shd w:fill="auto" w:val="clear"/>
+          </w:tcPr>
+          <w:p>
+            <w:pPr>
+              <w:pStyle w:val="Normal"/>
+              <w:spacing w:lineRule="auto" w:line="240" w:before="0" w:after="0"/>
+              <w:jc w:val="both"/>
+              <w:rPr>
+                <w:rFonts w:ascii="Times New Roman" w:hAnsi="Times New Roman" w:cs="Times New Roman"/>
+              </w:rPr>
+            </w:pPr>
+            <w:r>
+              <w:rPr>
+                <w:rFonts w:cs="Times New Roman" w:ascii="Times New Roman" w:hAnsi="Times New Roman"/>
+              </w:rPr>
+            </w:r>
+          </w:p>
+        </w:tc>
+        <w:tc>
+          <w:tcPr>
+            <w:tcW w:w="1391" w:type="dxa"/>
             <w:tcBorders/>
             <w:shd w:fill="auto" w:val="clear"/>
           </w:tcPr>
@@ -4486,7 +4663,7 @@
         </w:tc>
         <w:tc>
           <w:tcPr>
-            <w:tcW w:w="1503" w:type="dxa"/>
+            <w:tcW w:w="1504" w:type="dxa"/>
             <w:tcBorders/>
             <w:shd w:fill="auto" w:val="clear"/>
           </w:tcPr>
@@ -4511,7 +4688,7 @@
         <w:trPr/>
         <w:tc>
           <w:tcPr>
-            <w:tcW w:w="1609" w:type="dxa"/>
+            <w:tcW w:w="1608" w:type="dxa"/>
             <w:tcBorders/>
             <w:shd w:fill="auto" w:val="clear"/>
           </w:tcPr>
@@ -4578,29 +4755,29 @@
         </w:tc>
         <w:tc>
           <w:tcPr>
-            <w:tcW w:w="1181" w:type="dxa"/>
-            <w:tcBorders/>
-            <w:shd w:fill="auto" w:val="clear"/>
-          </w:tcPr>
-          <w:p>
-            <w:pPr>
-              <w:pStyle w:val="Normal"/>
-              <w:spacing w:lineRule="auto" w:line="240" w:before="0" w:after="0"/>
-              <w:jc w:val="both"/>
-              <w:rPr>
-                <w:rFonts w:ascii="Times New Roman" w:hAnsi="Times New Roman" w:cs="Times New Roman"/>
-              </w:rPr>
-            </w:pPr>
-            <w:r>
-              <w:rPr>
-                <w:rFonts w:cs="Times New Roman" w:ascii="Times New Roman" w:hAnsi="Times New Roman"/>
-              </w:rPr>
-            </w:r>
-          </w:p>
-        </w:tc>
-        <w:tc>
-          <w:tcPr>
-            <w:tcW w:w="1390" w:type="dxa"/>
+            <w:tcW w:w="1180" w:type="dxa"/>
+            <w:tcBorders/>
+            <w:shd w:fill="auto" w:val="clear"/>
+          </w:tcPr>
+          <w:p>
+            <w:pPr>
+              <w:pStyle w:val="Normal"/>
+              <w:spacing w:lineRule="auto" w:line="240" w:before="0" w:after="0"/>
+              <w:jc w:val="both"/>
+              <w:rPr>
+                <w:rFonts w:ascii="Times New Roman" w:hAnsi="Times New Roman" w:cs="Times New Roman"/>
+              </w:rPr>
+            </w:pPr>
+            <w:r>
+              <w:rPr>
+                <w:rFonts w:cs="Times New Roman" w:ascii="Times New Roman" w:hAnsi="Times New Roman"/>
+              </w:rPr>
+            </w:r>
+          </w:p>
+        </w:tc>
+        <w:tc>
+          <w:tcPr>
+            <w:tcW w:w="1391" w:type="dxa"/>
             <w:tcBorders/>
             <w:shd w:fill="auto" w:val="clear"/>
           </w:tcPr>
@@ -4666,7 +4843,7 @@
         </w:tc>
         <w:tc>
           <w:tcPr>
-            <w:tcW w:w="1503" w:type="dxa"/>
+            <w:tcW w:w="1504" w:type="dxa"/>
             <w:tcBorders/>
             <w:shd w:fill="auto" w:val="clear"/>
           </w:tcPr>
@@ -4691,7 +4868,7 @@
         <w:trPr/>
         <w:tc>
           <w:tcPr>
-            <w:tcW w:w="1609" w:type="dxa"/>
+            <w:tcW w:w="1608" w:type="dxa"/>
             <w:tcBorders/>
             <w:shd w:fill="auto" w:val="clear"/>
           </w:tcPr>
@@ -4758,29 +4935,29 @@
         </w:tc>
         <w:tc>
           <w:tcPr>
-            <w:tcW w:w="1181" w:type="dxa"/>
-            <w:tcBorders/>
-            <w:shd w:fill="auto" w:val="clear"/>
-          </w:tcPr>
-          <w:p>
-            <w:pPr>
-              <w:pStyle w:val="Normal"/>
-              <w:spacing w:lineRule="auto" w:line="240" w:before="0" w:after="0"/>
-              <w:jc w:val="both"/>
-              <w:rPr>
-                <w:rFonts w:ascii="Times New Roman" w:hAnsi="Times New Roman" w:cs="Times New Roman"/>
-              </w:rPr>
-            </w:pPr>
-            <w:r>
-              <w:rPr>
-                <w:rFonts w:cs="Times New Roman" w:ascii="Times New Roman" w:hAnsi="Times New Roman"/>
-              </w:rPr>
-            </w:r>
-          </w:p>
-        </w:tc>
-        <w:tc>
-          <w:tcPr>
-            <w:tcW w:w="1390" w:type="dxa"/>
+            <w:tcW w:w="1180" w:type="dxa"/>
+            <w:tcBorders/>
+            <w:shd w:fill="auto" w:val="clear"/>
+          </w:tcPr>
+          <w:p>
+            <w:pPr>
+              <w:pStyle w:val="Normal"/>
+              <w:spacing w:lineRule="auto" w:line="240" w:before="0" w:after="0"/>
+              <w:jc w:val="both"/>
+              <w:rPr>
+                <w:rFonts w:ascii="Times New Roman" w:hAnsi="Times New Roman" w:cs="Times New Roman"/>
+              </w:rPr>
+            </w:pPr>
+            <w:r>
+              <w:rPr>
+                <w:rFonts w:cs="Times New Roman" w:ascii="Times New Roman" w:hAnsi="Times New Roman"/>
+              </w:rPr>
+            </w:r>
+          </w:p>
+        </w:tc>
+        <w:tc>
+          <w:tcPr>
+            <w:tcW w:w="1391" w:type="dxa"/>
             <w:tcBorders/>
             <w:shd w:fill="auto" w:val="clear"/>
           </w:tcPr>
@@ -4846,7 +5023,7 @@
         </w:tc>
         <w:tc>
           <w:tcPr>
-            <w:tcW w:w="1503" w:type="dxa"/>
+            <w:tcW w:w="1504" w:type="dxa"/>
             <w:tcBorders/>
             <w:shd w:fill="auto" w:val="clear"/>
           </w:tcPr>
@@ -4871,7 +5048,7 @@
         <w:trPr/>
         <w:tc>
           <w:tcPr>
-            <w:tcW w:w="1609" w:type="dxa"/>
+            <w:tcW w:w="1608" w:type="dxa"/>
             <w:tcBorders/>
             <w:shd w:fill="auto" w:val="clear"/>
           </w:tcPr>
@@ -4938,29 +5115,29 @@
         </w:tc>
         <w:tc>
           <w:tcPr>
-            <w:tcW w:w="1181" w:type="dxa"/>
-            <w:tcBorders/>
-            <w:shd w:fill="auto" w:val="clear"/>
-          </w:tcPr>
-          <w:p>
-            <w:pPr>
-              <w:pStyle w:val="Normal"/>
-              <w:spacing w:lineRule="auto" w:line="240" w:before="0" w:after="0"/>
-              <w:jc w:val="both"/>
-              <w:rPr>
-                <w:rFonts w:ascii="Times New Roman" w:hAnsi="Times New Roman" w:cs="Times New Roman"/>
-              </w:rPr>
-            </w:pPr>
-            <w:r>
-              <w:rPr>
-                <w:rFonts w:cs="Times New Roman" w:ascii="Times New Roman" w:hAnsi="Times New Roman"/>
-              </w:rPr>
-            </w:r>
-          </w:p>
-        </w:tc>
-        <w:tc>
-          <w:tcPr>
-            <w:tcW w:w="1390" w:type="dxa"/>
+            <w:tcW w:w="1180" w:type="dxa"/>
+            <w:tcBorders/>
+            <w:shd w:fill="auto" w:val="clear"/>
+          </w:tcPr>
+          <w:p>
+            <w:pPr>
+              <w:pStyle w:val="Normal"/>
+              <w:spacing w:lineRule="auto" w:line="240" w:before="0" w:after="0"/>
+              <w:jc w:val="both"/>
+              <w:rPr>
+                <w:rFonts w:ascii="Times New Roman" w:hAnsi="Times New Roman" w:cs="Times New Roman"/>
+              </w:rPr>
+            </w:pPr>
+            <w:r>
+              <w:rPr>
+                <w:rFonts w:cs="Times New Roman" w:ascii="Times New Roman" w:hAnsi="Times New Roman"/>
+              </w:rPr>
+            </w:r>
+          </w:p>
+        </w:tc>
+        <w:tc>
+          <w:tcPr>
+            <w:tcW w:w="1391" w:type="dxa"/>
             <w:tcBorders/>
             <w:shd w:fill="auto" w:val="clear"/>
           </w:tcPr>
@@ -5026,7 +5203,7 @@
         </w:tc>
         <w:tc>
           <w:tcPr>
-            <w:tcW w:w="1503" w:type="dxa"/>
+            <w:tcW w:w="1504" w:type="dxa"/>
             <w:tcBorders/>
             <w:shd w:fill="auto" w:val="clear"/>
           </w:tcPr>
@@ -5051,7 +5228,7 @@
         <w:trPr/>
         <w:tc>
           <w:tcPr>
-            <w:tcW w:w="1609" w:type="dxa"/>
+            <w:tcW w:w="1608" w:type="dxa"/>
             <w:tcBorders/>
             <w:shd w:fill="auto" w:val="clear"/>
           </w:tcPr>
@@ -5118,29 +5295,29 @@
         </w:tc>
         <w:tc>
           <w:tcPr>
-            <w:tcW w:w="1181" w:type="dxa"/>
-            <w:tcBorders/>
-            <w:shd w:fill="auto" w:val="clear"/>
-          </w:tcPr>
-          <w:p>
-            <w:pPr>
-              <w:pStyle w:val="Normal"/>
-              <w:spacing w:lineRule="auto" w:line="240" w:before="0" w:after="0"/>
-              <w:jc w:val="both"/>
-              <w:rPr>
-                <w:rFonts w:ascii="Times New Roman" w:hAnsi="Times New Roman" w:cs="Times New Roman"/>
-              </w:rPr>
-            </w:pPr>
-            <w:r>
-              <w:rPr>
-                <w:rFonts w:cs="Times New Roman" w:ascii="Times New Roman" w:hAnsi="Times New Roman"/>
-              </w:rPr>
-            </w:r>
-          </w:p>
-        </w:tc>
-        <w:tc>
-          <w:tcPr>
-            <w:tcW w:w="1390" w:type="dxa"/>
+            <w:tcW w:w="1180" w:type="dxa"/>
+            <w:tcBorders/>
+            <w:shd w:fill="auto" w:val="clear"/>
+          </w:tcPr>
+          <w:p>
+            <w:pPr>
+              <w:pStyle w:val="Normal"/>
+              <w:spacing w:lineRule="auto" w:line="240" w:before="0" w:after="0"/>
+              <w:jc w:val="both"/>
+              <w:rPr>
+                <w:rFonts w:ascii="Times New Roman" w:hAnsi="Times New Roman" w:cs="Times New Roman"/>
+              </w:rPr>
+            </w:pPr>
+            <w:r>
+              <w:rPr>
+                <w:rFonts w:cs="Times New Roman" w:ascii="Times New Roman" w:hAnsi="Times New Roman"/>
+              </w:rPr>
+            </w:r>
+          </w:p>
+        </w:tc>
+        <w:tc>
+          <w:tcPr>
+            <w:tcW w:w="1391" w:type="dxa"/>
             <w:tcBorders/>
             <w:shd w:fill="auto" w:val="clear"/>
           </w:tcPr>
@@ -5206,7 +5383,7 @@
         </w:tc>
         <w:tc>
           <w:tcPr>
-            <w:tcW w:w="1503" w:type="dxa"/>
+            <w:tcW w:w="1504" w:type="dxa"/>
             <w:tcBorders/>
             <w:shd w:fill="auto" w:val="clear"/>
           </w:tcPr>
@@ -5231,7 +5408,7 @@
         <w:trPr/>
         <w:tc>
           <w:tcPr>
-            <w:tcW w:w="1609" w:type="dxa"/>
+            <w:tcW w:w="1608" w:type="dxa"/>
             <w:tcBorders/>
             <w:shd w:fill="auto" w:val="clear"/>
           </w:tcPr>
@@ -5301,29 +5478,29 @@
         </w:tc>
         <w:tc>
           <w:tcPr>
-            <w:tcW w:w="1181" w:type="dxa"/>
-            <w:tcBorders/>
-            <w:shd w:fill="auto" w:val="clear"/>
-          </w:tcPr>
-          <w:p>
-            <w:pPr>
-              <w:pStyle w:val="Normal"/>
-              <w:spacing w:lineRule="auto" w:line="240" w:before="0" w:after="0"/>
-              <w:jc w:val="both"/>
-              <w:rPr>
-                <w:rFonts w:ascii="Times New Roman" w:hAnsi="Times New Roman" w:cs="Times New Roman"/>
-              </w:rPr>
-            </w:pPr>
-            <w:r>
-              <w:rPr>
-                <w:rFonts w:cs="Times New Roman" w:ascii="Times New Roman" w:hAnsi="Times New Roman"/>
-              </w:rPr>
-            </w:r>
-          </w:p>
-        </w:tc>
-        <w:tc>
-          <w:tcPr>
-            <w:tcW w:w="1390" w:type="dxa"/>
+            <w:tcW w:w="1180" w:type="dxa"/>
+            <w:tcBorders/>
+            <w:shd w:fill="auto" w:val="clear"/>
+          </w:tcPr>
+          <w:p>
+            <w:pPr>
+              <w:pStyle w:val="Normal"/>
+              <w:spacing w:lineRule="auto" w:line="240" w:before="0" w:after="0"/>
+              <w:jc w:val="both"/>
+              <w:rPr>
+                <w:rFonts w:ascii="Times New Roman" w:hAnsi="Times New Roman" w:cs="Times New Roman"/>
+              </w:rPr>
+            </w:pPr>
+            <w:r>
+              <w:rPr>
+                <w:rFonts w:cs="Times New Roman" w:ascii="Times New Roman" w:hAnsi="Times New Roman"/>
+              </w:rPr>
+            </w:r>
+          </w:p>
+        </w:tc>
+        <w:tc>
+          <w:tcPr>
+            <w:tcW w:w="1391" w:type="dxa"/>
             <w:tcBorders/>
             <w:shd w:fill="auto" w:val="clear"/>
           </w:tcPr>
@@ -5389,7 +5566,7 @@
         </w:tc>
         <w:tc>
           <w:tcPr>
-            <w:tcW w:w="1503" w:type="dxa"/>
+            <w:tcW w:w="1504" w:type="dxa"/>
             <w:tcBorders/>
             <w:shd w:fill="auto" w:val="clear"/>
           </w:tcPr>
@@ -5658,6 +5835,7 @@
       </w:pPr>
       <w:rPr>
         <w:rFonts w:ascii="Wingdings" w:hAnsi="Wingdings" w:cs="Wingdings" w:hint="default"/>
+        <w:rFonts w:cs="Wingdings"/>
       </w:rPr>
     </w:lvl>
     <w:lvl w:ilvl="3">
@@ -5670,6 +5848,7 @@
       </w:pPr>
       <w:rPr>
         <w:rFonts w:ascii="Symbol" w:hAnsi="Symbol" w:cs="Symbol" w:hint="default"/>
+        <w:rFonts w:cs="Symbol"/>
       </w:rPr>
     </w:lvl>
     <w:lvl w:ilvl="4">
@@ -5695,6 +5874,7 @@
       </w:pPr>
       <w:rPr>
         <w:rFonts w:ascii="Wingdings" w:hAnsi="Wingdings" w:cs="Wingdings" w:hint="default"/>
+        <w:rFonts w:cs="Wingdings"/>
       </w:rPr>
     </w:lvl>
     <w:lvl w:ilvl="6">
@@ -5707,6 +5887,7 @@
       </w:pPr>
       <w:rPr>
         <w:rFonts w:ascii="Symbol" w:hAnsi="Symbol" w:cs="Symbol" w:hint="default"/>
+        <w:rFonts w:cs="Symbol"/>
       </w:rPr>
     </w:lvl>
     <w:lvl w:ilvl="7">
@@ -5732,6 +5913,7 @@
       </w:pPr>
       <w:rPr>
         <w:rFonts w:ascii="Wingdings" w:hAnsi="Wingdings" w:cs="Wingdings" w:hint="default"/>
+        <w:rFonts w:cs="Wingdings"/>
       </w:rPr>
     </w:lvl>
   </w:abstractNum>
@@ -5928,7 +6110,6 @@
     <w:rPrDefault>
       <w:rPr>
         <w:rFonts w:ascii="Calibri" w:hAnsi="Calibri" w:eastAsia="Calibri" w:cs="" w:asciiTheme="minorHAnsi" w:cstheme="minorBidi" w:eastAsiaTheme="minorHAnsi" w:hAnsiTheme="minorHAnsi"/>
-        <w:sz w:val="22"/>
         <w:szCs w:val="22"/>
         <w:lang w:val="en-US" w:eastAsia="en-US" w:bidi="ar-SA"/>
       </w:rPr>
@@ -6365,6 +6546,69 @@
       <w:rFonts w:cs="Courier New"/>
     </w:rPr>
   </w:style>
+  <w:style w:type="character" w:styleId="ListLabel5">
+    <w:name w:val="ListLabel 5"/>
+    <w:qFormat/>
+    <w:rPr>
+      <w:rFonts w:ascii="Times New Roman" w:hAnsi="Times New Roman" w:cs="Times New Roman"/>
+    </w:rPr>
+  </w:style>
+  <w:style w:type="character" w:styleId="ListLabel6">
+    <w:name w:val="ListLabel 6"/>
+    <w:qFormat/>
+    <w:rPr>
+      <w:rFonts w:ascii="Times New Roman" w:hAnsi="Times New Roman" w:cs="Courier New"/>
+    </w:rPr>
+  </w:style>
+  <w:style w:type="character" w:styleId="ListLabel7">
+    <w:name w:val="ListLabel 7"/>
+    <w:qFormat/>
+    <w:rPr>
+      <w:rFonts w:cs="Wingdings"/>
+    </w:rPr>
+  </w:style>
+  <w:style w:type="character" w:styleId="ListLabel8">
+    <w:name w:val="ListLabel 8"/>
+    <w:qFormat/>
+    <w:rPr>
+      <w:rFonts w:cs="Symbol"/>
+    </w:rPr>
+  </w:style>
+  <w:style w:type="character" w:styleId="ListLabel9">
+    <w:name w:val="ListLabel 9"/>
+    <w:qFormat/>
+    <w:rPr>
+      <w:rFonts w:cs="Courier New"/>
+    </w:rPr>
+  </w:style>
+  <w:style w:type="character" w:styleId="ListLabel10">
+    <w:name w:val="ListLabel 10"/>
+    <w:qFormat/>
+    <w:rPr>
+      <w:rFonts w:cs="Wingdings"/>
+    </w:rPr>
+  </w:style>
+  <w:style w:type="character" w:styleId="ListLabel11">
+    <w:name w:val="ListLabel 11"/>
+    <w:qFormat/>
+    <w:rPr>
+      <w:rFonts w:cs="Symbol"/>
+    </w:rPr>
+  </w:style>
+  <w:style w:type="character" w:styleId="ListLabel12">
+    <w:name w:val="ListLabel 12"/>
+    <w:qFormat/>
+    <w:rPr>
+      <w:rFonts w:cs="Courier New"/>
+    </w:rPr>
+  </w:style>
+  <w:style w:type="character" w:styleId="ListLabel13">
+    <w:name w:val="ListLabel 13"/>
+    <w:qFormat/>
+    <w:rPr>
+      <w:rFonts w:cs="Wingdings"/>
+    </w:rPr>
+  </w:style>
   <w:style w:type="paragraph" w:styleId="Heading">
     <w:name w:val="Heading"/>
     <w:basedOn w:val="Normal"/>

</xml_diff>